<commit_message>
Added docs and change player speed
</commit_message>
<xml_diff>
--- a/Documentation/Hammer Man weitere Ideen.docx
+++ b/Documentation/Hammer Man weitere Ideen.docx
@@ -26,8 +26,6 @@
       <w:pPr>
         <w:pStyle w:val="Listenabsatz"/>
       </w:pPr>
-      <w:bookmarkStart w:id="0" w:name="_GoBack"/>
-      <w:bookmarkEnd w:id="0"/>
     </w:p>
     <w:p>
       <w:pPr>
@@ -38,13 +36,8 @@
         </w:numPr>
       </w:pPr>
       <w:r>
-        <w:t xml:space="preserve">Items/power </w:t>
+        <w:t>Items/power ups</w:t>
       </w:r>
-      <w:proofErr w:type="spellStart"/>
-      <w:r>
-        <w:t>ups</w:t>
-      </w:r>
-      <w:proofErr w:type="spellEnd"/>
     </w:p>
     <w:p>
       <w:pPr>
@@ -81,6 +74,53 @@
       <w:r>
         <w:t>Gegner rennen vor Hammer Man weg</w:t>
       </w:r>
+    </w:p>
+    <w:p>
+      <w:pPr>
+        <w:pStyle w:val="Listenabsatz"/>
+        <w:numPr>
+          <w:ilvl w:val="0"/>
+          <w:numId w:val="1"/>
+        </w:numPr>
+      </w:pPr>
+      <w:r>
+        <w:t>Cutscene Einstieg, Roboter spawnen, Türen öffnen sich. Spieler bekommt gesagt: „Lass sie nicht entkommen!“</w:t>
+      </w:r>
+    </w:p>
+    <w:p>
+      <w:pPr>
+        <w:pStyle w:val="Listenabsatz"/>
+        <w:numPr>
+          <w:ilvl w:val="0"/>
+          <w:numId w:val="1"/>
+        </w:numPr>
+      </w:pPr>
+      <w:r>
+        <w:t>Platforms move</w:t>
+      </w:r>
+    </w:p>
+    <w:p>
+      <w:pPr>
+        <w:pStyle w:val="Listenabsatz"/>
+        <w:numPr>
+          <w:ilvl w:val="0"/>
+          <w:numId w:val="1"/>
+        </w:numPr>
+      </w:pPr>
+      <w:r>
+        <w:t>Spawn points move</w:t>
+      </w:r>
+    </w:p>
+    <w:p>
+      <w:pPr>
+        <w:pStyle w:val="Listenabsatz"/>
+        <w:numPr>
+          <w:ilvl w:val="0"/>
+          <w:numId w:val="1"/>
+        </w:numPr>
+      </w:pPr>
+      <w:bookmarkStart w:id="0" w:name="_GoBack"/>
+      <w:bookmarkEnd w:id="0"/>
     </w:p>
     <w:sectPr>
       <w:pgSz w:w="11906" w:h="16838"/>

</xml_diff>

<commit_message>
Added Hammer Man weitere Ideen doc
</commit_message>
<xml_diff>
--- a/Documentation/Hammer Man weitere Ideen.docx
+++ b/Documentation/Hammer Man weitere Ideen.docx
@@ -114,13 +114,267 @@
     <w:p>
       <w:pPr>
         <w:pStyle w:val="Listenabsatz"/>
-        <w:numPr>
-          <w:ilvl w:val="0"/>
-          <w:numId w:val="1"/>
-        </w:numPr>
-      </w:pPr>
+      </w:pPr>
+    </w:p>
+    <w:p>
+      <w:pPr>
+        <w:pStyle w:val="Listenabsatz"/>
+      </w:pPr>
+    </w:p>
+    <w:p>
+      <w:pPr>
+        <w:pStyle w:val="StandardWeb"/>
+        <w:spacing w:after="0"/>
+        <w:rPr>
+          <w:lang w:val="en-US"/>
+        </w:rPr>
+      </w:pPr>
+      <w:r>
+        <w:rPr>
+          <w:b/>
+          <w:bCs/>
+          <w:sz w:val="27"/>
+          <w:szCs w:val="27"/>
+          <w:lang w:val="en-US"/>
+        </w:rPr>
+        <w:t xml:space="preserve">How to make hammer </w:t>
+      </w:r>
+      <w:r>
+        <w:rPr>
+          <w:b/>
+          <w:bCs/>
+          <w:sz w:val="27"/>
+          <w:szCs w:val="27"/>
+          <w:lang w:val="en-US"/>
+        </w:rPr>
+        <w:t>hitting</w:t>
+      </w:r>
+      <w:r>
+        <w:rPr>
+          <w:b/>
+          <w:bCs/>
+          <w:sz w:val="27"/>
+          <w:szCs w:val="27"/>
+          <w:lang w:val="en-US"/>
+        </w:rPr>
+        <w:t xml:space="preserve"> enemy juicy:</w:t>
+      </w:r>
+    </w:p>
+    <w:p>
+      <w:pPr>
+        <w:pStyle w:val="StandardWeb"/>
+        <w:spacing w:after="0"/>
+        <w:rPr>
+          <w:lang w:val="en-US"/>
+        </w:rPr>
+      </w:pPr>
+    </w:p>
+    <w:p>
+      <w:pPr>
+        <w:pStyle w:val="StandardWeb"/>
+        <w:numPr>
+          <w:ilvl w:val="0"/>
+          <w:numId w:val="2"/>
+        </w:numPr>
+        <w:spacing w:after="0"/>
+        <w:rPr>
+          <w:lang w:val="en-US"/>
+        </w:rPr>
+      </w:pPr>
+      <w:r>
+        <w:rPr>
+          <w:b/>
+          <w:bCs/>
+          <w:lang w:val="en-US"/>
+        </w:rPr>
+        <w:t>Multiple Enemy death sound effect, randomize when one will be played</w:t>
+      </w:r>
+    </w:p>
+    <w:p>
+      <w:pPr>
+        <w:pStyle w:val="StandardWeb"/>
+        <w:numPr>
+          <w:ilvl w:val="0"/>
+          <w:numId w:val="2"/>
+        </w:numPr>
+        <w:spacing w:after="0"/>
+        <w:rPr>
+          <w:lang w:val="en-US"/>
+        </w:rPr>
+      </w:pPr>
+      <w:r>
+        <w:rPr>
+          <w:b/>
+          <w:bCs/>
+          <w:lang w:val="en-US"/>
+        </w:rPr>
+        <w:t>Multiple Epic impact sound effect, randomize when one will be played</w:t>
+      </w:r>
+    </w:p>
+    <w:p>
+      <w:pPr>
+        <w:pStyle w:val="StandardWeb"/>
+        <w:numPr>
+          <w:ilvl w:val="0"/>
+          <w:numId w:val="2"/>
+        </w:numPr>
+        <w:spacing w:after="0"/>
+        <w:rPr>
+          <w:lang w:val="en-US"/>
+        </w:rPr>
+      </w:pPr>
+      <w:r>
+        <w:rPr>
+          <w:b/>
+          <w:bCs/>
+          <w:lang w:val="en-US"/>
+        </w:rPr>
+        <w:t>randomize delay between impact sfx and enemy death sfx</w:t>
+      </w:r>
+    </w:p>
+    <w:p>
+      <w:pPr>
+        <w:pStyle w:val="StandardWeb"/>
+        <w:numPr>
+          <w:ilvl w:val="0"/>
+          <w:numId w:val="2"/>
+        </w:numPr>
+        <w:spacing w:after="0"/>
+        <w:rPr>
+          <w:b/>
+          <w:lang w:val="en-US"/>
+        </w:rPr>
+      </w:pPr>
+      <w:r>
+        <w:rPr>
+          <w:b/>
+          <w:lang w:val="en-US"/>
+        </w:rPr>
+        <w:t>Screen shake</w:t>
+      </w:r>
+    </w:p>
+    <w:p>
+      <w:pPr>
+        <w:pStyle w:val="StandardWeb"/>
+        <w:numPr>
+          <w:ilvl w:val="0"/>
+          <w:numId w:val="2"/>
+        </w:numPr>
+        <w:spacing w:after="0"/>
+        <w:rPr>
+          <w:lang w:val="en-US"/>
+        </w:rPr>
+      </w:pPr>
+      <w:r>
+        <w:rPr>
+          <w:b/>
+          <w:bCs/>
+          <w:lang w:val="en-US"/>
+        </w:rPr>
+        <w:t>Particle effect</w:t>
+      </w:r>
       <w:bookmarkStart w:id="0" w:name="_GoBack"/>
       <w:bookmarkEnd w:id="0"/>
+    </w:p>
+    <w:p>
+      <w:pPr>
+        <w:pStyle w:val="StandardWeb"/>
+        <w:numPr>
+          <w:ilvl w:val="0"/>
+          <w:numId w:val="2"/>
+        </w:numPr>
+        <w:spacing w:after="0"/>
+        <w:rPr>
+          <w:lang w:val="en-US"/>
+        </w:rPr>
+      </w:pPr>
+      <w:r>
+        <w:rPr>
+          <w:lang w:val="en-US"/>
+        </w:rPr>
+        <w:t>Camera zooms slightly</w:t>
+      </w:r>
+    </w:p>
+    <w:p>
+      <w:pPr>
+        <w:pStyle w:val="StandardWeb"/>
+        <w:numPr>
+          <w:ilvl w:val="0"/>
+          <w:numId w:val="2"/>
+        </w:numPr>
+        <w:spacing w:after="0"/>
+        <w:rPr>
+          <w:lang w:val="en-US"/>
+        </w:rPr>
+      </w:pPr>
+      <w:r>
+        <w:rPr>
+          <w:lang w:val="en-US"/>
+        </w:rPr>
+        <w:t>Enemy (and hammer) change color on hit</w:t>
+      </w:r>
+    </w:p>
+    <w:p>
+      <w:pPr>
+        <w:pStyle w:val="StandardWeb"/>
+        <w:numPr>
+          <w:ilvl w:val="0"/>
+          <w:numId w:val="2"/>
+        </w:numPr>
+        <w:spacing w:after="0"/>
+        <w:rPr>
+          <w:lang w:val="en-US"/>
+        </w:rPr>
+      </w:pPr>
+      <w:r>
+        <w:rPr>
+          <w:lang w:val="en-US"/>
+        </w:rPr>
+        <w:t>Light flash effect from contact Zone</w:t>
+      </w:r>
+    </w:p>
+    <w:p>
+      <w:pPr>
+        <w:pStyle w:val="StandardWeb"/>
+        <w:numPr>
+          <w:ilvl w:val="0"/>
+          <w:numId w:val="2"/>
+        </w:numPr>
+        <w:spacing w:after="0"/>
+        <w:rPr>
+          <w:lang w:val="en-US"/>
+        </w:rPr>
+      </w:pPr>
+      <w:r>
+        <w:rPr>
+          <w:lang w:val="en-US"/>
+        </w:rPr>
+        <w:t>(Pause the game for a split second on hit)</w:t>
+      </w:r>
+    </w:p>
+    <w:p>
+      <w:pPr>
+        <w:pStyle w:val="StandardWeb"/>
+        <w:numPr>
+          <w:ilvl w:val="0"/>
+          <w:numId w:val="2"/>
+        </w:numPr>
+        <w:spacing w:after="0"/>
+        <w:rPr>
+          <w:lang w:val="en-US"/>
+        </w:rPr>
+      </w:pPr>
+      <w:r>
+        <w:rPr>
+          <w:lang w:val="en-US"/>
+        </w:rPr>
+        <w:t>Scraps flying everywhere</w:t>
+      </w:r>
+    </w:p>
+    <w:p>
+      <w:pPr>
+        <w:pStyle w:val="Listenabsatz"/>
+      </w:pPr>
     </w:p>
     <w:sectPr>
       <w:pgSz w:w="11906" w:h="16838"/>
@@ -247,8 +501,160 @@
       </w:rPr>
     </w:lvl>
   </w:abstractNum>
+  <w:abstractNum w:abstractNumId="1">
+    <w:nsid w:val="498658D4"/>
+    <w:multiLevelType w:val="multilevel"/>
+    <w:tmpl w:val="E58CADCA"/>
+    <w:lvl w:ilvl="0">
+      <w:start w:val="1"/>
+      <w:numFmt w:val="bullet"/>
+      <w:lvlText w:val=""/>
+      <w:lvlJc w:val="left"/>
+      <w:pPr>
+        <w:tabs>
+          <w:tab w:val="num" w:pos="720"/>
+        </w:tabs>
+        <w:ind w:left="720" w:hanging="360"/>
+      </w:pPr>
+      <w:rPr>
+        <w:rFonts w:ascii="Symbol" w:hAnsi="Symbol" w:hint="default"/>
+        <w:sz w:val="20"/>
+      </w:rPr>
+    </w:lvl>
+    <w:lvl w:ilvl="1" w:tentative="1">
+      <w:start w:val="1"/>
+      <w:numFmt w:val="bullet"/>
+      <w:lvlText w:val="o"/>
+      <w:lvlJc w:val="left"/>
+      <w:pPr>
+        <w:tabs>
+          <w:tab w:val="num" w:pos="1440"/>
+        </w:tabs>
+        <w:ind w:left="1440" w:hanging="360"/>
+      </w:pPr>
+      <w:rPr>
+        <w:rFonts w:ascii="Courier New" w:hAnsi="Courier New" w:hint="default"/>
+        <w:sz w:val="20"/>
+      </w:rPr>
+    </w:lvl>
+    <w:lvl w:ilvl="2" w:tentative="1">
+      <w:start w:val="1"/>
+      <w:numFmt w:val="bullet"/>
+      <w:lvlText w:val=""/>
+      <w:lvlJc w:val="left"/>
+      <w:pPr>
+        <w:tabs>
+          <w:tab w:val="num" w:pos="2160"/>
+        </w:tabs>
+        <w:ind w:left="2160" w:hanging="360"/>
+      </w:pPr>
+      <w:rPr>
+        <w:rFonts w:ascii="Wingdings" w:hAnsi="Wingdings" w:hint="default"/>
+        <w:sz w:val="20"/>
+      </w:rPr>
+    </w:lvl>
+    <w:lvl w:ilvl="3" w:tentative="1">
+      <w:start w:val="1"/>
+      <w:numFmt w:val="bullet"/>
+      <w:lvlText w:val=""/>
+      <w:lvlJc w:val="left"/>
+      <w:pPr>
+        <w:tabs>
+          <w:tab w:val="num" w:pos="2880"/>
+        </w:tabs>
+        <w:ind w:left="2880" w:hanging="360"/>
+      </w:pPr>
+      <w:rPr>
+        <w:rFonts w:ascii="Wingdings" w:hAnsi="Wingdings" w:hint="default"/>
+        <w:sz w:val="20"/>
+      </w:rPr>
+    </w:lvl>
+    <w:lvl w:ilvl="4" w:tentative="1">
+      <w:start w:val="1"/>
+      <w:numFmt w:val="bullet"/>
+      <w:lvlText w:val=""/>
+      <w:lvlJc w:val="left"/>
+      <w:pPr>
+        <w:tabs>
+          <w:tab w:val="num" w:pos="3600"/>
+        </w:tabs>
+        <w:ind w:left="3600" w:hanging="360"/>
+      </w:pPr>
+      <w:rPr>
+        <w:rFonts w:ascii="Wingdings" w:hAnsi="Wingdings" w:hint="default"/>
+        <w:sz w:val="20"/>
+      </w:rPr>
+    </w:lvl>
+    <w:lvl w:ilvl="5" w:tentative="1">
+      <w:start w:val="1"/>
+      <w:numFmt w:val="bullet"/>
+      <w:lvlText w:val=""/>
+      <w:lvlJc w:val="left"/>
+      <w:pPr>
+        <w:tabs>
+          <w:tab w:val="num" w:pos="4320"/>
+        </w:tabs>
+        <w:ind w:left="4320" w:hanging="360"/>
+      </w:pPr>
+      <w:rPr>
+        <w:rFonts w:ascii="Wingdings" w:hAnsi="Wingdings" w:hint="default"/>
+        <w:sz w:val="20"/>
+      </w:rPr>
+    </w:lvl>
+    <w:lvl w:ilvl="6" w:tentative="1">
+      <w:start w:val="1"/>
+      <w:numFmt w:val="bullet"/>
+      <w:lvlText w:val=""/>
+      <w:lvlJc w:val="left"/>
+      <w:pPr>
+        <w:tabs>
+          <w:tab w:val="num" w:pos="5040"/>
+        </w:tabs>
+        <w:ind w:left="5040" w:hanging="360"/>
+      </w:pPr>
+      <w:rPr>
+        <w:rFonts w:ascii="Wingdings" w:hAnsi="Wingdings" w:hint="default"/>
+        <w:sz w:val="20"/>
+      </w:rPr>
+    </w:lvl>
+    <w:lvl w:ilvl="7" w:tentative="1">
+      <w:start w:val="1"/>
+      <w:numFmt w:val="bullet"/>
+      <w:lvlText w:val=""/>
+      <w:lvlJc w:val="left"/>
+      <w:pPr>
+        <w:tabs>
+          <w:tab w:val="num" w:pos="5760"/>
+        </w:tabs>
+        <w:ind w:left="5760" w:hanging="360"/>
+      </w:pPr>
+      <w:rPr>
+        <w:rFonts w:ascii="Wingdings" w:hAnsi="Wingdings" w:hint="default"/>
+        <w:sz w:val="20"/>
+      </w:rPr>
+    </w:lvl>
+    <w:lvl w:ilvl="8" w:tentative="1">
+      <w:start w:val="1"/>
+      <w:numFmt w:val="bullet"/>
+      <w:lvlText w:val=""/>
+      <w:lvlJc w:val="left"/>
+      <w:pPr>
+        <w:tabs>
+          <w:tab w:val="num" w:pos="6480"/>
+        </w:tabs>
+        <w:ind w:left="6480" w:hanging="360"/>
+      </w:pPr>
+      <w:rPr>
+        <w:rFonts w:ascii="Wingdings" w:hAnsi="Wingdings" w:hint="default"/>
+        <w:sz w:val="20"/>
+      </w:rPr>
+    </w:lvl>
+  </w:abstractNum>
   <w:num w:numId="1">
     <w:abstractNumId w:val="0"/>
+  </w:num>
+  <w:num w:numId="2">
+    <w:abstractNumId w:val="1"/>
   </w:num>
 </w:numbering>
 </file>
@@ -451,6 +857,23 @@
       <w:contextualSpacing/>
     </w:pPr>
   </w:style>
+  <w:style w:type="paragraph" w:styleId="StandardWeb">
+    <w:name w:val="Normal (Web)"/>
+    <w:basedOn w:val="Standard"/>
+    <w:uiPriority w:val="99"/>
+    <w:semiHidden/>
+    <w:unhideWhenUsed/>
+    <w:rsid w:val="0031141E"/>
+    <w:pPr>
+      <w:spacing w:before="100" w:beforeAutospacing="1" w:after="119" w:line="240" w:lineRule="auto"/>
+    </w:pPr>
+    <w:rPr>
+      <w:rFonts w:ascii="Times New Roman" w:eastAsia="Times New Roman" w:hAnsi="Times New Roman" w:cs="Times New Roman"/>
+      <w:sz w:val="24"/>
+      <w:szCs w:val="24"/>
+      <w:lang w:eastAsia="de-DE"/>
+    </w:rPr>
+  </w:style>
 </w:styles>
 </file>
 
@@ -651,6 +1074,23 @@
       <w:ind w:left="720"/>
       <w:contextualSpacing/>
     </w:pPr>
+  </w:style>
+  <w:style w:type="paragraph" w:styleId="StandardWeb">
+    <w:name w:val="Normal (Web)"/>
+    <w:basedOn w:val="Standard"/>
+    <w:uiPriority w:val="99"/>
+    <w:semiHidden/>
+    <w:unhideWhenUsed/>
+    <w:rsid w:val="0031141E"/>
+    <w:pPr>
+      <w:spacing w:before="100" w:beforeAutospacing="1" w:after="119" w:line="240" w:lineRule="auto"/>
+    </w:pPr>
+    <w:rPr>
+      <w:rFonts w:ascii="Times New Roman" w:eastAsia="Times New Roman" w:hAnsi="Times New Roman" w:cs="Times New Roman"/>
+      <w:sz w:val="24"/>
+      <w:szCs w:val="24"/>
+      <w:lang w:eastAsia="de-DE"/>
+    </w:rPr>
   </w:style>
 </w:styles>
 </file>

</xml_diff>

<commit_message>
Made Screenshot, Created GeneralGameDocument
</commit_message>
<xml_diff>
--- a/Documentation/Hammer Man weitere Ideen.docx
+++ b/Documentation/Hammer Man weitere Ideen.docx
@@ -36,8 +36,13 @@
         </w:numPr>
       </w:pPr>
       <w:r>
-        <w:t>Items/power ups</w:t>
-      </w:r>
+        <w:t xml:space="preserve">Items/power </w:t>
+      </w:r>
+      <w:proofErr w:type="spellStart"/>
+      <w:r>
+        <w:t>ups</w:t>
+      </w:r>
+      <w:proofErr w:type="spellEnd"/>
     </w:p>
     <w:p>
       <w:pPr>
@@ -62,6 +67,11 @@
       <w:r>
         <w:t>Boss Gegner</w:t>
       </w:r>
+      <w:r>
+        <w:t xml:space="preserve"> (schneller stärker)</w:t>
+      </w:r>
+      <w:bookmarkStart w:id="0" w:name="_GoBack"/>
+      <w:bookmarkEnd w:id="0"/>
     </w:p>
     <w:p>
       <w:pPr>
@@ -83,8 +93,21 @@
           <w:numId w:val="1"/>
         </w:numPr>
       </w:pPr>
-      <w:r>
-        <w:t>Cutscene Einstieg, Roboter spawnen, Türen öffnen sich. Spieler bekommt gesagt: „Lass sie nicht entkommen!“</w:t>
+      <w:proofErr w:type="spellStart"/>
+      <w:r>
+        <w:t>Cutscene</w:t>
+      </w:r>
+      <w:proofErr w:type="spellEnd"/>
+      <w:r>
+        <w:t xml:space="preserve"> Einstieg, Roboter </w:t>
+      </w:r>
+      <w:proofErr w:type="spellStart"/>
+      <w:r>
+        <w:t>spawnen</w:t>
+      </w:r>
+      <w:proofErr w:type="spellEnd"/>
+      <w:r>
+        <w:t>, Türen öffnen sich. Spieler bekommt gesagt: „Lass sie nicht entkommen!“</w:t>
       </w:r>
     </w:p>
     <w:p>
@@ -95,9 +118,19 @@
           <w:numId w:val="1"/>
         </w:numPr>
       </w:pPr>
-      <w:r>
-        <w:t>Platforms move</w:t>
-      </w:r>
+      <w:proofErr w:type="spellStart"/>
+      <w:r>
+        <w:t>Platforms</w:t>
+      </w:r>
+      <w:proofErr w:type="spellEnd"/>
+      <w:r>
+        <w:t xml:space="preserve"> </w:t>
+      </w:r>
+      <w:proofErr w:type="spellStart"/>
+      <w:r>
+        <w:t>move</w:t>
+      </w:r>
+      <w:proofErr w:type="spellEnd"/>
     </w:p>
     <w:p>
       <w:pPr>
@@ -107,9 +140,27 @@
           <w:numId w:val="1"/>
         </w:numPr>
       </w:pPr>
-      <w:r>
-        <w:t>Spawn points move</w:t>
-      </w:r>
+      <w:proofErr w:type="spellStart"/>
+      <w:r>
+        <w:t>Spawn</w:t>
+      </w:r>
+      <w:proofErr w:type="spellEnd"/>
+      <w:r>
+        <w:t xml:space="preserve"> </w:t>
+      </w:r>
+      <w:proofErr w:type="spellStart"/>
+      <w:r>
+        <w:t>points</w:t>
+      </w:r>
+      <w:proofErr w:type="spellEnd"/>
+      <w:r>
+        <w:t xml:space="preserve"> </w:t>
+      </w:r>
+      <w:proofErr w:type="spellStart"/>
+      <w:r>
+        <w:t>move</w:t>
+      </w:r>
+      <w:proofErr w:type="spellEnd"/>
     </w:p>
     <w:p>
       <w:pPr>
@@ -229,52 +280,78 @@
           <w:bCs/>
           <w:lang w:val="en-US"/>
         </w:rPr>
-        <w:t>randomize delay between impact sfx and enemy death sfx</w:t>
-      </w:r>
-    </w:p>
-    <w:p>
-      <w:pPr>
-        <w:pStyle w:val="StandardWeb"/>
-        <w:numPr>
-          <w:ilvl w:val="0"/>
-          <w:numId w:val="2"/>
-        </w:numPr>
-        <w:spacing w:after="0"/>
-        <w:rPr>
-          <w:b/>
-          <w:lang w:val="en-US"/>
-        </w:rPr>
-      </w:pPr>
-      <w:r>
-        <w:rPr>
-          <w:b/>
-          <w:lang w:val="en-US"/>
-        </w:rPr>
-        <w:t>Screen shake</w:t>
-      </w:r>
-    </w:p>
-    <w:p>
-      <w:pPr>
-        <w:pStyle w:val="StandardWeb"/>
-        <w:numPr>
-          <w:ilvl w:val="0"/>
-          <w:numId w:val="2"/>
-        </w:numPr>
-        <w:spacing w:after="0"/>
-        <w:rPr>
-          <w:lang w:val="en-US"/>
-        </w:rPr>
-      </w:pPr>
+        <w:t xml:space="preserve">randomize delay between impact </w:t>
+      </w:r>
+      <w:proofErr w:type="spellStart"/>
       <w:r>
         <w:rPr>
           <w:b/>
           <w:bCs/>
           <w:lang w:val="en-US"/>
         </w:rPr>
+        <w:t>sfx</w:t>
+      </w:r>
+      <w:proofErr w:type="spellEnd"/>
+      <w:r>
+        <w:rPr>
+          <w:b/>
+          <w:bCs/>
+          <w:lang w:val="en-US"/>
+        </w:rPr>
+        <w:t xml:space="preserve"> and enemy death </w:t>
+      </w:r>
+      <w:proofErr w:type="spellStart"/>
+      <w:r>
+        <w:rPr>
+          <w:b/>
+          <w:bCs/>
+          <w:lang w:val="en-US"/>
+        </w:rPr>
+        <w:t>sfx</w:t>
+      </w:r>
+      <w:proofErr w:type="spellEnd"/>
+    </w:p>
+    <w:p>
+      <w:pPr>
+        <w:pStyle w:val="StandardWeb"/>
+        <w:numPr>
+          <w:ilvl w:val="0"/>
+          <w:numId w:val="2"/>
+        </w:numPr>
+        <w:spacing w:after="0"/>
+        <w:rPr>
+          <w:b/>
+          <w:lang w:val="en-US"/>
+        </w:rPr>
+      </w:pPr>
+      <w:r>
+        <w:rPr>
+          <w:b/>
+          <w:lang w:val="en-US"/>
+        </w:rPr>
+        <w:t>Screen shake</w:t>
+      </w:r>
+    </w:p>
+    <w:p>
+      <w:pPr>
+        <w:pStyle w:val="StandardWeb"/>
+        <w:numPr>
+          <w:ilvl w:val="0"/>
+          <w:numId w:val="2"/>
+        </w:numPr>
+        <w:spacing w:after="0"/>
+        <w:rPr>
+          <w:lang w:val="en-US"/>
+        </w:rPr>
+      </w:pPr>
+      <w:r>
+        <w:rPr>
+          <w:b/>
+          <w:bCs/>
+          <w:lang w:val="en-US"/>
+        </w:rPr>
         <w:t>Particle effect</w:t>
       </w:r>
-      <w:bookmarkStart w:id="0" w:name="_GoBack"/>
-      <w:bookmarkEnd w:id="0"/>
     </w:p>
     <w:p>
       <w:pPr>

</xml_diff>